<commit_message>
Updating usage constraints doc
</commit_message>
<xml_diff>
--- a/Usage Constraints and Data Requirements - Time Compare Tool.docx
+++ b/Usage Constraints and Data Requirements - Time Compare Tool.docx
@@ -764,7 +764,19 @@
         <w:rPr>
           <w:rFonts w:ascii="Aptos" w:hAnsi="Aptos"/>
         </w:rPr>
-        <w:t>This represents the minimum similarity required for a row to not be flagged as a mismatch (e.g., 0.98 = 09% similarity)</w:t>
+        <w:t xml:space="preserve">This represents the minimum similarity required for a row to not be flagged as a mismatch (e.g., 0.98 = </w:t>
+      </w:r>
+      <w:r>
+        <w:rPr>
+          <w:rFonts w:ascii="Aptos" w:hAnsi="Aptos"/>
+        </w:rPr>
+        <w:t>98</w:t>
+      </w:r>
+      <w:r>
+        <w:rPr>
+          <w:rFonts w:ascii="Aptos" w:hAnsi="Aptos"/>
+        </w:rPr>
+        <w:t>% similarity)</w:t>
       </w:r>
     </w:p>
     <w:p>
@@ -914,7 +926,21 @@
         <w:rPr>
           <w:rFonts w:ascii="Aptos" w:hAnsi="Aptos"/>
         </w:rPr>
-        <w:t xml:space="preserve"> using the formula: abs(legacy – </w:t>
+        <w:t xml:space="preserve"> using the formula: </w:t>
+      </w:r>
+      <w:proofErr w:type="gramStart"/>
+      <w:r>
+        <w:rPr>
+          <w:rFonts w:ascii="Aptos" w:hAnsi="Aptos"/>
+        </w:rPr>
+        <w:t>abs(</w:t>
+      </w:r>
+      <w:proofErr w:type="gramEnd"/>
+      <w:r>
+        <w:rPr>
+          <w:rFonts w:ascii="Aptos" w:hAnsi="Aptos"/>
+        </w:rPr>
+        <w:t xml:space="preserve">legacy – </w:t>
       </w:r>
       <w:proofErr w:type="spellStart"/>
       <w:r>
@@ -3082,6 +3108,7 @@
   <w:style w:type="character" w:default="1" w:styleId="DefaultParagraphFont">
     <w:name w:val="Default Paragraph Font"/>
     <w:uiPriority w:val="1"/>
+    <w:semiHidden/>
     <w:unhideWhenUsed/>
   </w:style>
   <w:style w:type="table" w:default="1" w:styleId="TableNormal">

</xml_diff>